<commit_message>
Update Word and PowerPoint templates with List of Tables support
Add List of Tables section to Word template for auto-generated table lists.
Update PowerPoint template with latest design refinements.

These templates are required for the enhanced document generation features
introduced in the previous commit (dynamic captions and updatable lists).
</commit_message>
<xml_diff>
--- a/support/doc-templates/word/EOFramework-Word-Template-01.docx
+++ b/support/doc-templates/word/EOFramework-Word-Template-01.docx
@@ -454,7 +454,7 @@
       <w:pPr>
         <w:pStyle w:val="Heading1"/>
       </w:pPr>
-      <w:bookmarkStart w:id="0" w:name="_Toc213709733"/>
+      <w:bookmarkStart w:id="0" w:name="_Toc213766917"/>
       <w:r>
         <w:t>Table of Contents</w:t>
       </w:r>
@@ -483,7 +483,7 @@
       <w:r>
         <w:fldChar w:fldCharType="separate"/>
       </w:r>
-      <w:hyperlink w:anchor="_Toc213709733" w:history="1">
+      <w:hyperlink w:anchor="_Toc213766917" w:history="1">
         <w:r>
           <w:rPr>
             <w:rStyle w:val="Hyperlink"/>
@@ -510,7 +510,7 @@
             <w:noProof/>
             <w:webHidden/>
           </w:rPr>
-          <w:instrText xml:space="preserve"> PAGEREF _Toc213709733 \h </w:instrText>
+          <w:instrText xml:space="preserve"> PAGEREF _Toc213766917 \h </w:instrText>
         </w:r>
         <w:r>
           <w:rPr>
@@ -554,7 +554,7 @@
           <w14:ligatures w14:val="standardContextual"/>
         </w:rPr>
       </w:pPr>
-      <w:hyperlink w:anchor="_Toc213709734" w:history="1">
+      <w:hyperlink w:anchor="_Toc213766918" w:history="1">
         <w:r>
           <w:rPr>
             <w:rStyle w:val="Hyperlink"/>
@@ -581,7 +581,7 @@
             <w:noProof/>
             <w:webHidden/>
           </w:rPr>
-          <w:instrText xml:space="preserve"> PAGEREF _Toc213709734 \h </w:instrText>
+          <w:instrText xml:space="preserve"> PAGEREF _Toc213766918 \h </w:instrText>
         </w:r>
         <w:r>
           <w:rPr>
@@ -625,7 +625,7 @@
           <w14:ligatures w14:val="standardContextual"/>
         </w:rPr>
       </w:pPr>
-      <w:hyperlink w:anchor="_Toc213709735" w:history="1">
+      <w:hyperlink w:anchor="_Toc213766919" w:history="1">
         <w:r>
           <w:rPr>
             <w:rStyle w:val="Hyperlink"/>
@@ -652,7 +652,7 @@
             <w:noProof/>
             <w:webHidden/>
           </w:rPr>
-          <w:instrText xml:space="preserve"> PAGEREF _Toc213709735 \h </w:instrText>
+          <w:instrText xml:space="preserve"> PAGEREF _Toc213766919 \h </w:instrText>
         </w:r>
         <w:r>
           <w:rPr>
@@ -696,7 +696,7 @@
           <w14:ligatures w14:val="standardContextual"/>
         </w:rPr>
       </w:pPr>
-      <w:hyperlink w:anchor="_Toc213709736" w:history="1">
+      <w:hyperlink w:anchor="_Toc213766920" w:history="1">
         <w:r>
           <w:rPr>
             <w:rStyle w:val="Hyperlink"/>
@@ -723,7 +723,7 @@
             <w:noProof/>
             <w:webHidden/>
           </w:rPr>
-          <w:instrText xml:space="preserve"> PAGEREF _Toc213709736 \h </w:instrText>
+          <w:instrText xml:space="preserve"> PAGEREF _Toc213766920 \h </w:instrText>
         </w:r>
         <w:r>
           <w:rPr>
@@ -767,7 +767,7 @@
           <w14:ligatures w14:val="standardContextual"/>
         </w:rPr>
       </w:pPr>
-      <w:hyperlink w:anchor="_Toc213709737" w:history="1">
+      <w:hyperlink w:anchor="_Toc213766921" w:history="1">
         <w:r>
           <w:rPr>
             <w:rStyle w:val="Hyperlink"/>
@@ -794,7 +794,7 @@
             <w:noProof/>
             <w:webHidden/>
           </w:rPr>
-          <w:instrText xml:space="preserve"> PAGEREF _Toc213709737 \h </w:instrText>
+          <w:instrText xml:space="preserve"> PAGEREF _Toc213766921 \h </w:instrText>
         </w:r>
         <w:r>
           <w:rPr>
@@ -838,7 +838,7 @@
           <w14:ligatures w14:val="standardContextual"/>
         </w:rPr>
       </w:pPr>
-      <w:hyperlink w:anchor="_Toc213709738" w:history="1">
+      <w:hyperlink w:anchor="_Toc213766922" w:history="1">
         <w:r>
           <w:rPr>
             <w:rStyle w:val="Hyperlink"/>
@@ -865,7 +865,7 @@
             <w:noProof/>
             <w:webHidden/>
           </w:rPr>
-          <w:instrText xml:space="preserve"> PAGEREF _Toc213709738 \h </w:instrText>
+          <w:instrText xml:space="preserve"> PAGEREF _Toc213766922 \h </w:instrText>
         </w:r>
         <w:r>
           <w:rPr>
@@ -909,7 +909,7 @@
           <w14:ligatures w14:val="standardContextual"/>
         </w:rPr>
       </w:pPr>
-      <w:hyperlink w:anchor="_Toc213709739" w:history="1">
+      <w:hyperlink w:anchor="_Toc213766923" w:history="1">
         <w:r>
           <w:rPr>
             <w:rStyle w:val="Hyperlink"/>
@@ -936,7 +936,7 @@
             <w:noProof/>
             <w:webHidden/>
           </w:rPr>
-          <w:instrText xml:space="preserve"> PAGEREF _Toc213709739 \h </w:instrText>
+          <w:instrText xml:space="preserve"> PAGEREF _Toc213766923 \h </w:instrText>
         </w:r>
         <w:r>
           <w:rPr>
@@ -980,7 +980,7 @@
           <w14:ligatures w14:val="standardContextual"/>
         </w:rPr>
       </w:pPr>
-      <w:hyperlink w:anchor="_Toc213709740" w:history="1">
+      <w:hyperlink w:anchor="_Toc213766924" w:history="1">
         <w:r>
           <w:rPr>
             <w:rStyle w:val="Hyperlink"/>
@@ -1007,7 +1007,7 @@
             <w:noProof/>
             <w:webHidden/>
           </w:rPr>
-          <w:instrText xml:space="preserve"> PAGEREF _Toc213709740 \h </w:instrText>
+          <w:instrText xml:space="preserve"> PAGEREF _Toc213766924 \h </w:instrText>
         </w:r>
         <w:r>
           <w:rPr>
@@ -1051,7 +1051,7 @@
           <w14:ligatures w14:val="standardContextual"/>
         </w:rPr>
       </w:pPr>
-      <w:hyperlink w:anchor="_Toc213709741" w:history="1">
+      <w:hyperlink w:anchor="_Toc213766925" w:history="1">
         <w:r>
           <w:rPr>
             <w:rStyle w:val="Hyperlink"/>
@@ -1078,7 +1078,7 @@
             <w:noProof/>
             <w:webHidden/>
           </w:rPr>
-          <w:instrText xml:space="preserve"> PAGEREF _Toc213709741 \h </w:instrText>
+          <w:instrText xml:space="preserve"> PAGEREF _Toc213766925 \h </w:instrText>
         </w:r>
         <w:r>
           <w:rPr>
@@ -1122,7 +1122,7 @@
           <w14:ligatures w14:val="standardContextual"/>
         </w:rPr>
       </w:pPr>
-      <w:hyperlink w:anchor="_Toc213709742" w:history="1">
+      <w:hyperlink w:anchor="_Toc213766926" w:history="1">
         <w:r>
           <w:rPr>
             <w:rStyle w:val="Hyperlink"/>
@@ -1149,7 +1149,7 @@
             <w:noProof/>
             <w:webHidden/>
           </w:rPr>
-          <w:instrText xml:space="preserve"> PAGEREF _Toc213709742 \h </w:instrText>
+          <w:instrText xml:space="preserve"> PAGEREF _Toc213766926 \h </w:instrText>
         </w:r>
         <w:r>
           <w:rPr>
@@ -1193,7 +1193,7 @@
           <w14:ligatures w14:val="standardContextual"/>
         </w:rPr>
       </w:pPr>
-      <w:hyperlink w:anchor="_Toc213709743" w:history="1">
+      <w:hyperlink w:anchor="_Toc213766927" w:history="1">
         <w:r>
           <w:rPr>
             <w:rStyle w:val="Hyperlink"/>
@@ -1220,7 +1220,7 @@
             <w:noProof/>
             <w:webHidden/>
           </w:rPr>
-          <w:instrText xml:space="preserve"> PAGEREF _Toc213709743 \h </w:instrText>
+          <w:instrText xml:space="preserve"> PAGEREF _Toc213766927 \h </w:instrText>
         </w:r>
         <w:r>
           <w:rPr>
@@ -1264,7 +1264,7 @@
           <w14:ligatures w14:val="standardContextual"/>
         </w:rPr>
       </w:pPr>
-      <w:hyperlink w:anchor="_Toc213709744" w:history="1">
+      <w:hyperlink w:anchor="_Toc213766928" w:history="1">
         <w:r>
           <w:rPr>
             <w:rStyle w:val="Hyperlink"/>
@@ -1291,7 +1291,7 @@
             <w:noProof/>
             <w:webHidden/>
           </w:rPr>
-          <w:instrText xml:space="preserve"> PAGEREF _Toc213709744 \h </w:instrText>
+          <w:instrText xml:space="preserve"> PAGEREF _Toc213766928 \h </w:instrText>
         </w:r>
         <w:r>
           <w:rPr>
@@ -1335,7 +1335,7 @@
           <w14:ligatures w14:val="standardContextual"/>
         </w:rPr>
       </w:pPr>
-      <w:hyperlink w:anchor="_Toc213709745" w:history="1">
+      <w:hyperlink w:anchor="_Toc213766929" w:history="1">
         <w:r>
           <w:rPr>
             <w:rStyle w:val="Hyperlink"/>
@@ -1362,7 +1362,7 @@
             <w:noProof/>
             <w:webHidden/>
           </w:rPr>
-          <w:instrText xml:space="preserve"> PAGEREF _Toc213709745 \h </w:instrText>
+          <w:instrText xml:space="preserve"> PAGEREF _Toc213766929 \h </w:instrText>
         </w:r>
         <w:r>
           <w:rPr>
@@ -1406,7 +1406,7 @@
           <w14:ligatures w14:val="standardContextual"/>
         </w:rPr>
       </w:pPr>
-      <w:hyperlink w:anchor="_Toc213709746" w:history="1">
+      <w:hyperlink w:anchor="_Toc213766930" w:history="1">
         <w:r>
           <w:rPr>
             <w:rStyle w:val="Hyperlink"/>
@@ -1433,7 +1433,7 @@
             <w:noProof/>
             <w:webHidden/>
           </w:rPr>
-          <w:instrText xml:space="preserve"> PAGEREF _Toc213709746 \h </w:instrText>
+          <w:instrText xml:space="preserve"> PAGEREF _Toc213766930 \h </w:instrText>
         </w:r>
         <w:r>
           <w:rPr>
@@ -1476,18 +1476,130 @@
       <w:pPr>
         <w:pStyle w:val="Heading1"/>
       </w:pPr>
-      <w:bookmarkStart w:id="1" w:name="_Toc213709734"/>
+      <w:r>
+        <w:t xml:space="preserve">List of </w:t>
+      </w:r>
+      <w:r>
+        <w:t>Tables</w:t>
+      </w:r>
+    </w:p>
+    <w:p>
+      <w:pPr>
+        <w:pStyle w:val="TableofFigures"/>
+        <w:tabs>
+          <w:tab w:val="right" w:leader="dot" w:pos="8630"/>
+        </w:tabs>
+        <w:rPr>
+          <w:rFonts w:cs="Times New Roman"/>
+        </w:rPr>
+      </w:pPr>
+    </w:p>
+    <w:p>
+      <w:pPr>
+        <w:pStyle w:val="TableofFigures"/>
+        <w:tabs>
+          <w:tab w:val="right" w:leader="dot" w:pos="8630"/>
+        </w:tabs>
+        <w:rPr>
+          <w:noProof/>
+        </w:rPr>
+      </w:pPr>
+      <w:r>
+        <w:rPr>
+          <w:rFonts w:cs="Times New Roman"/>
+        </w:rPr>
+        <w:fldChar w:fldCharType="begin"/>
+      </w:r>
+      <w:r>
+        <w:rPr>
+          <w:rFonts w:cs="Times New Roman"/>
+        </w:rPr>
+        <w:instrText xml:space="preserve"> TOC \h \z \c "Table" </w:instrText>
+      </w:r>
+      <w:r>
+        <w:rPr>
+          <w:rFonts w:cs="Times New Roman"/>
+        </w:rPr>
+        <w:fldChar w:fldCharType="separate"/>
+      </w:r>
+      <w:hyperlink w:anchor="_Toc213767023" w:history="1">
+        <w:r>
+          <w:rPr>
+            <w:rStyle w:val="Hyperlink"/>
+            <w:noProof/>
+          </w:rPr>
+          <w:t>Table 1: Table 1 contents</w:t>
+        </w:r>
+        <w:r>
+          <w:rPr>
+            <w:noProof/>
+            <w:webHidden/>
+          </w:rPr>
+          <w:tab/>
+        </w:r>
+        <w:r>
+          <w:rPr>
+            <w:noProof/>
+            <w:webHidden/>
+          </w:rPr>
+          <w:fldChar w:fldCharType="begin"/>
+        </w:r>
+        <w:r>
+          <w:rPr>
+            <w:noProof/>
+            <w:webHidden/>
+          </w:rPr>
+          <w:instrText xml:space="preserve"> PAGEREF _Toc213767023 \h </w:instrText>
+        </w:r>
+        <w:r>
+          <w:rPr>
+            <w:noProof/>
+            <w:webHidden/>
+          </w:rPr>
+        </w:r>
+        <w:r>
+          <w:rPr>
+            <w:noProof/>
+            <w:webHidden/>
+          </w:rPr>
+          <w:fldChar w:fldCharType="separate"/>
+        </w:r>
+        <w:r>
+          <w:rPr>
+            <w:noProof/>
+            <w:webHidden/>
+          </w:rPr>
+          <w:t>3</w:t>
+        </w:r>
+        <w:r>
+          <w:rPr>
+            <w:noProof/>
+            <w:webHidden/>
+          </w:rPr>
+          <w:fldChar w:fldCharType="end"/>
+        </w:r>
+      </w:hyperlink>
+    </w:p>
+    <w:p>
+      <w:pPr>
+        <w:spacing w:before="60" w:after="60"/>
+      </w:pPr>
+      <w:r>
+        <w:rPr>
+          <w:rFonts w:cs="Times New Roman"/>
+        </w:rPr>
+        <w:fldChar w:fldCharType="end"/>
+      </w:r>
+    </w:p>
+    <w:p>
+      <w:pPr>
+        <w:pStyle w:val="Heading1"/>
+      </w:pPr>
+      <w:bookmarkStart w:id="1" w:name="_Toc213766918"/>
       <w:r>
         <w:t>List of Figures</w:t>
       </w:r>
       <w:bookmarkEnd w:id="1"/>
-    </w:p>
-    <w:p>
-      <w:pPr>
-        <w:rPr>
-          <w:rFonts w:cs="Times New Roman"/>
-        </w:rPr>
-      </w:pPr>
     </w:p>
     <w:p>
       <w:pPr>
@@ -1533,6 +1645,13 @@
           <w:rFonts w:cs="Times New Roman"/>
         </w:rPr>
       </w:pPr>
+    </w:p>
+    <w:p>
+      <w:pPr>
+        <w:rPr>
+          <w:rFonts w:cs="Times New Roman"/>
+        </w:rPr>
+      </w:pPr>
       <w:r>
         <w:rPr>
           <w:rFonts w:cs="Times New Roman"/>
@@ -1544,7 +1663,7 @@
       <w:pPr>
         <w:pStyle w:val="Heading1"/>
       </w:pPr>
-      <w:bookmarkStart w:id="2" w:name="_Toc213709735"/>
+      <w:bookmarkStart w:id="2" w:name="_Toc213766919"/>
       <w:r>
         <w:lastRenderedPageBreak/>
         <w:t>1 Section Header 1</w:t>
@@ -1568,7 +1687,7 @@
       <w:pPr>
         <w:pStyle w:val="Heading2"/>
       </w:pPr>
-      <w:bookmarkStart w:id="3" w:name="_Toc213709736"/>
+      <w:bookmarkStart w:id="3" w:name="_Toc213766920"/>
       <w:r>
         <w:t>1.1 Section Sub-Header 1</w:t>
       </w:r>
@@ -1583,7 +1702,7 @@
       <w:pPr>
         <w:pStyle w:val="Heading3"/>
       </w:pPr>
-      <w:bookmarkStart w:id="4" w:name="_Toc213709737"/>
+      <w:bookmarkStart w:id="4" w:name="_Toc213766921"/>
       <w:r>
         <w:t>1.1.1 Section Sub-Header 2</w:t>
       </w:r>
@@ -1678,7 +1797,7 @@
       <w:pPr>
         <w:pStyle w:val="Heading2"/>
       </w:pPr>
-      <w:bookmarkStart w:id="5" w:name="_Toc213709738"/>
+      <w:bookmarkStart w:id="5" w:name="_Toc213766922"/>
       <w:r>
         <w:t>1.2 Section Sub-Header 5</w:t>
       </w:r>
@@ -1701,7 +1820,7 @@
       <w:pPr>
         <w:pStyle w:val="Heading1"/>
       </w:pPr>
-      <w:bookmarkStart w:id="6" w:name="_Toc213709739"/>
+      <w:bookmarkStart w:id="6" w:name="_Toc213766923"/>
       <w:r>
         <w:t>2 Section Header 2 - Table Content</w:t>
       </w:r>
@@ -1711,7 +1830,7 @@
       <w:pPr>
         <w:pStyle w:val="Heading2"/>
       </w:pPr>
-      <w:bookmarkStart w:id="7" w:name="_Toc213709740"/>
+      <w:bookmarkStart w:id="7" w:name="_Toc213766924"/>
       <w:r>
         <w:t>2.1 Table Section 1</w:t>
       </w:r>
@@ -2393,6 +2512,7 @@
           </w:tcPr>
           <w:p>
             <w:pPr>
+              <w:keepNext/>
               <w:spacing w:before="80" w:after="80"/>
               <w:rPr>
                 <w:rFonts w:cs="Times New Roman"/>
@@ -2410,20 +2530,76 @@
     </w:tbl>
     <w:p>
       <w:pPr>
+        <w:pStyle w:val="Caption"/>
+        <w:jc w:val="center"/>
         <w:rPr>
           <w:rFonts w:cs="Times New Roman"/>
+          <w:sz w:val="24"/>
+          <w:szCs w:val="24"/>
         </w:rPr>
       </w:pPr>
+      <w:bookmarkStart w:id="8" w:name="_Toc213767023"/>
+      <w:r>
+        <w:rPr>
+          <w:sz w:val="24"/>
+          <w:szCs w:val="24"/>
+        </w:rPr>
+        <w:t xml:space="preserve">Table </w:t>
+      </w:r>
+      <w:r>
+        <w:rPr>
+          <w:sz w:val="24"/>
+          <w:szCs w:val="24"/>
+        </w:rPr>
+        <w:fldChar w:fldCharType="begin"/>
+      </w:r>
+      <w:r>
+        <w:rPr>
+          <w:sz w:val="24"/>
+          <w:szCs w:val="24"/>
+        </w:rPr>
+        <w:instrText xml:space="preserve"> SEQ Table \* ARABIC </w:instrText>
+      </w:r>
+      <w:r>
+        <w:rPr>
+          <w:sz w:val="24"/>
+          <w:szCs w:val="24"/>
+        </w:rPr>
+        <w:fldChar w:fldCharType="separate"/>
+      </w:r>
+      <w:r>
+        <w:rPr>
+          <w:noProof/>
+          <w:sz w:val="24"/>
+          <w:szCs w:val="24"/>
+        </w:rPr>
+        <w:t>1</w:t>
+      </w:r>
+      <w:r>
+        <w:rPr>
+          <w:sz w:val="24"/>
+          <w:szCs w:val="24"/>
+        </w:rPr>
+        <w:fldChar w:fldCharType="end"/>
+      </w:r>
+      <w:r>
+        <w:rPr>
+          <w:sz w:val="24"/>
+          <w:szCs w:val="24"/>
+        </w:rPr>
+        <w:t>: Table 1 contents</w:t>
+      </w:r>
+      <w:bookmarkEnd w:id="8"/>
     </w:p>
     <w:p>
       <w:pPr>
         <w:pStyle w:val="Heading2"/>
       </w:pPr>
-      <w:bookmarkStart w:id="8" w:name="_Toc213709741"/>
+      <w:bookmarkStart w:id="9" w:name="_Toc213766925"/>
       <w:r>
         <w:t>2.2 Table Section 2</w:t>
       </w:r>
-      <w:bookmarkEnd w:id="8"/>
+      <w:bookmarkEnd w:id="9"/>
     </w:p>
     <w:p>
       <w:pPr>
@@ -2985,21 +3161,21 @@
       <w:pPr>
         <w:pStyle w:val="Heading1"/>
       </w:pPr>
-      <w:bookmarkStart w:id="9" w:name="_Toc213709742"/>
+      <w:bookmarkStart w:id="10" w:name="_Toc213766926"/>
       <w:r>
         <w:t>3 Section Header 3 - Image Section</w:t>
       </w:r>
-      <w:bookmarkEnd w:id="9"/>
+      <w:bookmarkEnd w:id="10"/>
     </w:p>
     <w:p>
       <w:pPr>
         <w:pStyle w:val="Heading2"/>
       </w:pPr>
-      <w:bookmarkStart w:id="10" w:name="_Toc213709743"/>
+      <w:bookmarkStart w:id="11" w:name="_Toc213766927"/>
       <w:r>
         <w:t>3.1 Image Content</w:t>
       </w:r>
-      <w:bookmarkEnd w:id="10"/>
+      <w:bookmarkEnd w:id="11"/>
     </w:p>
     <w:p>
       <w:pPr>
@@ -3090,11 +3266,11 @@
       <w:pPr>
         <w:pStyle w:val="Heading1"/>
       </w:pPr>
-      <w:bookmarkStart w:id="11" w:name="_Toc213709744"/>
+      <w:bookmarkStart w:id="12" w:name="_Toc213766928"/>
       <w:r>
         <w:t>4 Section Header 4</w:t>
       </w:r>
-      <w:bookmarkEnd w:id="11"/>
+      <w:bookmarkEnd w:id="12"/>
     </w:p>
     <w:p>
       <w:pPr>
@@ -3113,12 +3289,12 @@
       <w:pPr>
         <w:pStyle w:val="Heading2"/>
       </w:pPr>
-      <w:bookmarkStart w:id="12" w:name="_Toc213709745"/>
+      <w:bookmarkStart w:id="13" w:name="_Toc213766929"/>
       <w:r>
         <w:lastRenderedPageBreak/>
         <w:t>4.1 Additional Sub-Section</w:t>
       </w:r>
-      <w:bookmarkEnd w:id="12"/>
+      <w:bookmarkEnd w:id="13"/>
     </w:p>
     <w:p>
       <w:pPr>
@@ -3144,11 +3320,11 @@
       <w:pPr>
         <w:pStyle w:val="Heading1"/>
       </w:pPr>
-      <w:bookmarkStart w:id="13" w:name="_Toc213709746"/>
+      <w:bookmarkStart w:id="14" w:name="_Toc213766930"/>
       <w:r>
         <w:t>5 Sign-Off</w:t>
       </w:r>
-      <w:bookmarkEnd w:id="13"/>
+      <w:bookmarkEnd w:id="14"/>
     </w:p>
     <w:p>
       <w:pPr>
@@ -5107,7 +5283,6 @@
     <w:basedOn w:val="Normal"/>
     <w:next w:val="Normal"/>
     <w:uiPriority w:val="35"/>
-    <w:semiHidden/>
     <w:unhideWhenUsed/>
     <w:qFormat/>
     <w:rsid w:val="00FC693F"/>
@@ -15362,6 +15537,17 @@
       <w:color w:val="0000FF" w:themeColor="hyperlink"/>
       <w:u w:val="single"/>
     </w:rPr>
+  </w:style>
+  <w:style w:type="paragraph" w:styleId="TableofFigures">
+    <w:name w:val="table of figures"/>
+    <w:basedOn w:val="Normal"/>
+    <w:next w:val="Normal"/>
+    <w:uiPriority w:val="99"/>
+    <w:unhideWhenUsed/>
+    <w:rsid w:val="00F22E83"/>
+    <w:pPr>
+      <w:spacing w:after="0"/>
+    </w:pPr>
   </w:style>
 </w:styles>
 </file>
@@ -15496,8 +15682,10 @@
     <w:rsid w:val="004E2F85"/>
     <w:rsid w:val="005A2815"/>
     <w:rsid w:val="005F0D79"/>
+    <w:rsid w:val="00803011"/>
     <w:rsid w:val="008B73D4"/>
     <w:rsid w:val="00B57B11"/>
+    <w:rsid w:val="00C30097"/>
     <w:rsid w:val="00D7622F"/>
     <w:rsid w:val="00D82C13"/>
     <w:rsid w:val="00E1498B"/>

</xml_diff>